<commit_message>
updated INSTRUCTIONS FOR PROJECT SUBMISSION
</commit_message>
<xml_diff>
--- a/templates/{YOUR GROUP_NUMBER}_final_ML_report_{YOUR_NAME}_{YOUR_STUDENT_NUMBER}.docx
+++ b/templates/{YOUR GROUP_NUMBER}_final_ML_report_{YOUR_NAME}_{YOUR_STUDENT_NUMBER}.docx
@@ -816,86 +816,32 @@
     </w:sdt>
     <w:p>
       <w:pPr>
+        <w:pStyle w:val="Kop1"/>
+        <w:numPr>
+          <w:ilvl w:val="0"/>
+          <w:numId w:val="0"/>
+        </w:numPr>
+        <w:ind w:left="432" w:hanging="432"/>
         <w:rPr>
-          <w:b/>
-          <w:bCs/>
-          <w:sz w:val="28"/>
           <w:szCs w:val="28"/>
         </w:rPr>
       </w:pPr>
       <w:r>
-        <w:rPr>
-          <w:b/>
-          <w:bCs/>
-          <w:sz w:val="28"/>
-          <w:szCs w:val="28"/>
-        </w:rPr>
         <w:lastRenderedPageBreak/>
-        <w:t>When s</w:t>
+        <w:t xml:space="preserve">INSTRUCTIONS FOR PROJECT </w:t>
       </w:r>
       <w:r>
-        <w:rPr>
-          <w:b/>
-          <w:bCs/>
-          <w:sz w:val="28"/>
-          <w:szCs w:val="28"/>
-        </w:rPr>
-        <w:t>ubmit</w:t>
+        <w:t>submission</w:t>
       </w:r>
-      <w:r>
-        <w:rPr>
-          <w:b/>
-          <w:bCs/>
-          <w:sz w:val="28"/>
-          <w:szCs w:val="28"/>
-        </w:rPr>
-        <w:t>ting</w:t>
-      </w:r>
-      <w:r>
-        <w:rPr>
-          <w:b/>
-          <w:bCs/>
-          <w:sz w:val="28"/>
-          <w:szCs w:val="28"/>
-        </w:rPr>
-        <w:t xml:space="preserve"> your report</w:t>
-      </w:r>
-      <w:r>
-        <w:rPr>
-          <w:b/>
-          <w:bCs/>
-          <w:sz w:val="28"/>
-          <w:szCs w:val="28"/>
-        </w:rPr>
-        <w:t xml:space="preserve">, </w:t>
-      </w:r>
-      <w:r>
-        <w:rPr>
-          <w:b/>
-          <w:bCs/>
-          <w:sz w:val="28"/>
-          <w:szCs w:val="28"/>
-        </w:rPr>
-        <w:t xml:space="preserve">please </w:t>
-      </w:r>
-      <w:r>
-        <w:rPr>
-          <w:b/>
-          <w:bCs/>
-          <w:sz w:val="28"/>
-          <w:szCs w:val="28"/>
-        </w:rPr>
-        <w:t>f</w:t>
-      </w:r>
-      <w:r>
-        <w:rPr>
-          <w:b/>
-          <w:bCs/>
-          <w:sz w:val="28"/>
-          <w:szCs w:val="28"/>
-        </w:rPr>
-        <w:t>ollow these steps:</w:t>
-      </w:r>
+    </w:p>
+    <w:p>
+      <w:pPr>
+        <w:pStyle w:val="Kop1"/>
+        <w:numPr>
+          <w:ilvl w:val="0"/>
+          <w:numId w:val="0"/>
+        </w:numPr>
+      </w:pPr>
     </w:p>
     <w:p>
       <w:pPr>
@@ -1014,6 +960,120 @@
     </w:p>
     <w:p>
       <w:pPr>
+        <w:pStyle w:val="Lijstalinea"/>
+        <w:numPr>
+          <w:ilvl w:val="0"/>
+          <w:numId w:val="8"/>
+        </w:numPr>
+        <w:rPr>
+          <w:b/>
+          <w:bCs/>
+          <w:sz w:val="28"/>
+          <w:szCs w:val="28"/>
+          <w:lang w:val="en-US"/>
+        </w:rPr>
+      </w:pPr>
+      <w:r>
+        <w:rPr>
+          <w:b/>
+          <w:bCs/>
+          <w:sz w:val="28"/>
+          <w:szCs w:val="28"/>
+          <w:lang w:val="en-US"/>
+        </w:rPr>
+        <w:t>Prepare</w:t>
+      </w:r>
+      <w:r>
+        <w:rPr>
+          <w:b/>
+          <w:bCs/>
+          <w:sz w:val="28"/>
+          <w:szCs w:val="28"/>
+          <w:lang w:val="en-US"/>
+        </w:rPr>
+        <w:t xml:space="preserve"> the project results:</w:t>
+      </w:r>
+    </w:p>
+    <w:p>
+      <w:pPr>
+        <w:pStyle w:val="Lijstalinea"/>
+        <w:numPr>
+          <w:ilvl w:val="1"/>
+          <w:numId w:val="8"/>
+        </w:numPr>
+        <w:rPr>
+          <w:b/>
+          <w:bCs/>
+          <w:sz w:val="28"/>
+          <w:szCs w:val="28"/>
+          <w:lang w:val="en-US"/>
+        </w:rPr>
+      </w:pPr>
+      <w:r>
+        <w:rPr>
+          <w:b/>
+          <w:bCs/>
+          <w:sz w:val="28"/>
+          <w:szCs w:val="28"/>
+          <w:lang w:val="en-US"/>
+        </w:rPr>
+        <w:t>report</w:t>
+      </w:r>
+    </w:p>
+    <w:p>
+      <w:pPr>
+        <w:pStyle w:val="Lijstalinea"/>
+        <w:numPr>
+          <w:ilvl w:val="1"/>
+          <w:numId w:val="8"/>
+        </w:numPr>
+        <w:rPr>
+          <w:b/>
+          <w:bCs/>
+          <w:sz w:val="28"/>
+          <w:szCs w:val="28"/>
+          <w:lang w:val="en-US"/>
+        </w:rPr>
+      </w:pPr>
+      <w:r>
+        <w:rPr>
+          <w:b/>
+          <w:bCs/>
+          <w:sz w:val="28"/>
+          <w:szCs w:val="28"/>
+          <w:lang w:val="en-US"/>
+        </w:rPr>
+        <w:t>code in a zip file</w:t>
+      </w:r>
+    </w:p>
+    <w:p>
+      <w:pPr>
+        <w:pStyle w:val="Lijstalinea"/>
+        <w:numPr>
+          <w:ilvl w:val="1"/>
+          <w:numId w:val="8"/>
+        </w:numPr>
+        <w:rPr>
+          <w:b/>
+          <w:bCs/>
+          <w:sz w:val="28"/>
+          <w:szCs w:val="28"/>
+          <w:lang w:val="en-US"/>
+        </w:rPr>
+      </w:pPr>
+      <w:r>
+        <w:rPr>
+          <w:b/>
+          <w:bCs/>
+          <w:sz w:val="28"/>
+          <w:szCs w:val="28"/>
+          <w:lang w:val="en-US"/>
+        </w:rPr>
+        <w:t>deployment video</w:t>
+      </w:r>
+    </w:p>
+    <w:p>
+      <w:pPr>
         <w:numPr>
           <w:ilvl w:val="0"/>
           <w:numId w:val="8"/>
@@ -1032,7 +1092,48 @@
           <w:sz w:val="28"/>
           <w:szCs w:val="28"/>
         </w:rPr>
-        <w:t xml:space="preserve">Upload your report to HAND-IN </w:t>
+        <w:t>Per group, email the project results to the instructor</w:t>
+      </w:r>
+    </w:p>
+    <w:p>
+      <w:pPr>
+        <w:numPr>
+          <w:ilvl w:val="0"/>
+          <w:numId w:val="8"/>
+        </w:numPr>
+        <w:rPr>
+          <w:b/>
+          <w:bCs/>
+          <w:sz w:val="28"/>
+          <w:szCs w:val="28"/>
+        </w:rPr>
+      </w:pPr>
+      <w:r>
+        <w:rPr>
+          <w:b/>
+          <w:bCs/>
+          <w:sz w:val="28"/>
+          <w:szCs w:val="28"/>
+        </w:rPr>
+        <w:t xml:space="preserve">Upload your </w:t>
+      </w:r>
+      <w:r>
+        <w:rPr>
+          <w:b/>
+          <w:bCs/>
+          <w:sz w:val="28"/>
+          <w:szCs w:val="28"/>
+        </w:rPr>
+        <w:t>project results</w:t>
+      </w:r>
+      <w:r>
+        <w:rPr>
+          <w:b/>
+          <w:bCs/>
+          <w:sz w:val="28"/>
+          <w:szCs w:val="28"/>
+        </w:rPr>
+        <w:t xml:space="preserve"> to HAND-IN </w:t>
       </w:r>
     </w:p>
     <w:p>
@@ -1055,7 +1156,16 @@
           <w:sz w:val="28"/>
           <w:szCs w:val="28"/>
         </w:rPr>
-        <w:t>Each student must upload their own copy</w:t>
+        <w:t xml:space="preserve">Each student must upload </w:t>
+      </w:r>
+      <w:r>
+        <w:rPr>
+          <w:b/>
+          <w:bCs/>
+          <w:sz w:val="28"/>
+          <w:szCs w:val="28"/>
+        </w:rPr>
+        <w:t>INDIVIDUALLY</w:t>
       </w:r>
     </w:p>
     <w:p>
@@ -1079,6 +1189,29 @@
           <w:szCs w:val="28"/>
         </w:rPr>
         <w:t>Use your renamed file</w:t>
+      </w:r>
+    </w:p>
+    <w:p>
+      <w:pPr>
+        <w:numPr>
+          <w:ilvl w:val="1"/>
+          <w:numId w:val="8"/>
+        </w:numPr>
+        <w:rPr>
+          <w:b/>
+          <w:bCs/>
+          <w:sz w:val="28"/>
+          <w:szCs w:val="28"/>
+        </w:rPr>
+      </w:pPr>
+      <w:r>
+        <w:rPr>
+          <w:b/>
+          <w:bCs/>
+          <w:sz w:val="28"/>
+          <w:szCs w:val="28"/>
+        </w:rPr>
+        <w:t>PLEASE DO NOT UPLOAD YOUR DATA.</w:t>
       </w:r>
     </w:p>
     <w:p>
@@ -4931,8 +5064,8 @@
         <w:br w:type="page"/>
       </w:r>
     </w:p>
-    <w:bookmarkStart w:id="14" w:name="_Toc116372071" w:displacedByCustomXml="next"/>
-    <w:bookmarkStart w:id="15" w:name="_Toc45112175" w:displacedByCustomXml="next"/>
+    <w:bookmarkStart w:id="14" w:name="_Toc45112175" w:displacedByCustomXml="next"/>
+    <w:bookmarkStart w:id="15" w:name="_Toc116372071" w:displacedByCustomXml="next"/>
     <w:sdt>
       <w:sdtPr>
         <w:rPr>

</xml_diff>